<commit_message>
Notes and manuscript updates
</commit_message>
<xml_diff>
--- a/Manuscript_Draft.docx
+++ b/Manuscript_Draft.docx
@@ -17,19 +17,9 @@
           <w:sz w:val="28"/>
           <w:szCs w:val="28"/>
         </w:rPr>
-        <w:t xml:space="preserve">Development of 3D-printed Halbach Cylinder for Teaching and Research in </w:t>
-      </w:r>
-      <w:bookmarkStart w:id="0" w:name="_GoBack"/>
-      <w:r>
-        <w:rPr>
-          <w:b/>
-          <w:sz w:val="28"/>
-          <w:szCs w:val="28"/>
-        </w:rPr>
-        <w:t>Geomagnetism</w:t>
-      </w:r>
-    </w:p>
-    <w:bookmarkEnd w:id="0"/>
+        <w:t>Development of 3D-printed Halbach Cylinder for Teaching and Research in Geomagnetism</w:t>
+      </w:r>
+    </w:p>
     <w:p/>
     <w:p>
       <w:r>
@@ -90,6 +80,14 @@
           <w:i/>
         </w:rPr>
       </w:pPr>
+    </w:p>
+    <w:p>
+      <w:pPr>
+        <w:rPr>
+          <w:b/>
+          <w:i/>
+        </w:rPr>
+      </w:pPr>
       <w:r>
         <w:rPr>
           <w:b/>
@@ -99,6 +97,58 @@
       </w:r>
     </w:p>
     <w:p>
+      <w:r>
+        <w:t xml:space="preserve">Each iteration of the ring’s design was created in </w:t>
+      </w:r>
+      <w:r>
+        <w:rPr>
+          <w:i/>
+          <w:iCs/>
+        </w:rPr>
+        <w:t>SOLIDWORKS 2019</w:t>
+      </w:r>
+      <w:r>
+        <w:t xml:space="preserve">.  </w:t>
+      </w:r>
+      <w:proofErr w:type="spellStart"/>
+      <w:r>
+        <w:t>Cura</w:t>
+      </w:r>
+      <w:proofErr w:type="spellEnd"/>
+      <w:r>
+        <w:t xml:space="preserve"> was used for additional edits and for .</w:t>
+      </w:r>
+      <w:proofErr w:type="spellStart"/>
+      <w:r>
+        <w:t>gcode</w:t>
+      </w:r>
+      <w:proofErr w:type="spellEnd"/>
+      <w:r>
+        <w:t xml:space="preserve"> conversion.</w:t>
+      </w:r>
+    </w:p>
+    <w:p/>
+    <w:p>
+      <w:r>
+        <w:t xml:space="preserve">The strength of the magnetic field produced in each orientation was measured with three probes, </w:t>
+      </w:r>
+      <w:commentRangeStart w:id="0"/>
+      <w:r>
+        <w:rPr>
+          <w:bCs/>
+          <w:iCs/>
+        </w:rPr>
+        <w:t>an axial hall probe, transverse hall probe, and lakeshore hall probe.</w:t>
+      </w:r>
+      <w:commentRangeEnd w:id="0"/>
+      <w:r>
+        <w:rPr>
+          <w:rStyle w:val="CommentReference"/>
+        </w:rPr>
+        <w:commentReference w:id="0"/>
+      </w:r>
+    </w:p>
+    <w:p>
       <w:pPr>
         <w:rPr>
           <w:b/>
@@ -122,6 +172,71 @@
       </w:r>
     </w:p>
     <w:p>
+      <w:r>
+        <w:t xml:space="preserve">The greatest time investment of this project was the design process of the cylinder.  </w:t>
+      </w:r>
+      <w:r>
+        <w:t>It took several iterations to determine the features necessary for the function of the ring.</w:t>
+      </w:r>
+    </w:p>
+    <w:p/>
+    <w:p>
+      <w:pPr>
+        <w:rPr>
+          <w:i/>
+          <w:iCs/>
+        </w:rPr>
+      </w:pPr>
+      <w:r>
+        <w:t xml:space="preserve">The magnets chosen for this project </w:t>
+      </w:r>
+      <w:commentRangeStart w:id="1"/>
+      <w:r>
+        <w:t>are</w:t>
+      </w:r>
+      <w:commentRangeEnd w:id="1"/>
+      <w:r>
+        <w:rPr>
+          <w:rStyle w:val="CommentReference"/>
+        </w:rPr>
+        <w:commentReference w:id="1"/>
+      </w:r>
+      <w:r>
+        <w:t xml:space="preserve"> </w:t>
+      </w:r>
+      <w:commentRangeStart w:id="2"/>
+      <w:commentRangeEnd w:id="2"/>
+    </w:p>
+    <w:p/>
+    <w:p>
+      <w:r>
+        <w:t>It was decided that an initial assembly of 12 magnets would be effective.  By the equations in (</w:t>
+      </w:r>
+      <w:proofErr w:type="spellStart"/>
+      <w:r>
+        <w:t>Raich</w:t>
+      </w:r>
+      <w:proofErr w:type="spellEnd"/>
+      <w:r>
+        <w:t xml:space="preserve"> and Blumer) a minimum inner diameter of 32.5mm was calculated, ensuring a close fit between magnets.  A width of 17mm produced a ring that reasonably fit magnets in each orientation.  </w:t>
+      </w:r>
+    </w:p>
+    <w:p/>
+    <w:p>
+      <w:r>
+        <w:t>The final project resulted in a</w:t>
+      </w:r>
+      <w:r>
+        <w:t xml:space="preserve"> ring with recessed squares, 9.95 x 9.95 mm</w:t>
+      </w:r>
+      <w:r>
+        <w:t>.</w:t>
+      </w:r>
+      <w:r>
+        <w:t xml:space="preserve">   </w:t>
+      </w:r>
+    </w:p>
+    <w:p>
       <w:pPr>
         <w:rPr>
           <w:b/>
@@ -151,6 +266,8 @@
           <w:i/>
         </w:rPr>
       </w:pPr>
+      <w:bookmarkStart w:id="3" w:name="_GoBack"/>
+      <w:bookmarkEnd w:id="3"/>
     </w:p>
     <w:p>
       <w:pPr>
@@ -270,8 +387,8 @@
     </w:p>
     <w:p/>
     <w:sectPr>
-      <w:footerReference w:type="even" r:id="rId6"/>
-      <w:footerReference w:type="default" r:id="rId7"/>
+      <w:footerReference w:type="even" r:id="rId9"/>
+      <w:footerReference w:type="default" r:id="rId10"/>
       <w:pgSz w:w="12240" w:h="15840"/>
       <w:pgMar w:top="1440" w:right="1440" w:bottom="1440" w:left="1440" w:header="720" w:footer="720" w:gutter="0"/>
       <w:lnNumType w:countBy="1" w:restart="continuous"/>
@@ -280,6 +397,57 @@
     </w:sectPr>
   </w:body>
 </w:document>
+</file>
+
+<file path=word/comments.xml><?xml version="1.0" encoding="utf-8"?>
+<w:comments xmlns:wpc="http://schemas.microsoft.com/office/word/2010/wordprocessingCanvas" xmlns:cx="http://schemas.microsoft.com/office/drawing/2014/chartex" xmlns:cx1="http://schemas.microsoft.com/office/drawing/2015/9/8/chartex" xmlns:cx2="http://schemas.microsoft.com/office/drawing/2015/10/21/chartex" xmlns:cx3="http://schemas.microsoft.com/office/drawing/2016/5/9/chartex" xmlns:cx4="http://schemas.microsoft.com/office/drawing/2016/5/10/chartex" xmlns:cx5="http://schemas.microsoft.com/office/drawing/2016/5/11/chartex" xmlns:cx6="http://schemas.microsoft.com/office/drawing/2016/5/12/chartex" xmlns:cx7="http://schemas.microsoft.com/office/drawing/2016/5/13/chartex" xmlns:cx8="http://schemas.microsoft.com/office/drawing/2016/5/14/chartex" xmlns:mc="http://schemas.openxmlformats.org/markup-compatibility/2006" xmlns:aink="http://schemas.microsoft.com/office/drawing/2016/ink" xmlns:am3d="http://schemas.microsoft.com/office/drawing/2017/model3d" xmlns:o="urn:schemas-microsoft-com:office:office" xmlns:r="http://schemas.openxmlformats.org/officeDocument/2006/relationships" xmlns:m="http://schemas.openxmlformats.org/officeDocument/2006/math" xmlns:v="urn:schemas-microsoft-com:vml" xmlns:wp14="http://schemas.microsoft.com/office/word/2010/wordprocessingDrawing" xmlns:wp="http://schemas.openxmlformats.org/drawingml/2006/wordprocessingDrawing" xmlns:w10="urn:schemas-microsoft-com:office:word" xmlns:w="http://schemas.openxmlformats.org/wordprocessingml/2006/main" xmlns:w14="http://schemas.microsoft.com/office/word/2010/wordml" xmlns:w15="http://schemas.microsoft.com/office/word/2012/wordml" xmlns:w16cid="http://schemas.microsoft.com/office/word/2016/wordml/cid" xmlns:w16se="http://schemas.microsoft.com/office/word/2015/wordml/symex" xmlns:wpg="http://schemas.microsoft.com/office/word/2010/wordprocessingGroup" xmlns:wpi="http://schemas.microsoft.com/office/word/2010/wordprocessingInk" xmlns:wne="http://schemas.microsoft.com/office/word/2006/wordml" xmlns:wps="http://schemas.microsoft.com/office/word/2010/wordprocessingShape" mc:Ignorable="w14 w15 w16se w16cid wp14">
+  <w:comment w:id="0" w:author="Steph" w:date="2020-01-28T09:26:00Z" w:initials="S">
+    <w:p>
+      <w:pPr>
+        <w:pStyle w:val="CommentText"/>
+      </w:pPr>
+      <w:r>
+        <w:rPr>
+          <w:rStyle w:val="CommentReference"/>
+        </w:rPr>
+        <w:annotationRef/>
+      </w:r>
+      <w:r>
+        <w:t>More detail to (eventually) come</w:t>
+      </w:r>
+    </w:p>
+  </w:comment>
+  <w:comment w:id="1" w:author="Steph" w:date="2020-01-28T09:29:00Z" w:initials="S">
+    <w:p>
+      <w:pPr>
+        <w:pStyle w:val="CommentText"/>
+      </w:pPr>
+      <w:r>
+        <w:rPr>
+          <w:rStyle w:val="CommentReference"/>
+        </w:rPr>
+        <w:annotationRef/>
+      </w:r>
+      <w:r>
+        <w:t>Should probably find the technical specifications somewhere</w:t>
+      </w:r>
+    </w:p>
+  </w:comment>
+</w:comments>
+</file>
+
+<file path=word/commentsExtended.xml><?xml version="1.0" encoding="utf-8"?>
+<w15:commentsEx xmlns:wpc="http://schemas.microsoft.com/office/word/2010/wordprocessingCanvas" xmlns:cx="http://schemas.microsoft.com/office/drawing/2014/chartex" xmlns:cx1="http://schemas.microsoft.com/office/drawing/2015/9/8/chartex" xmlns:cx2="http://schemas.microsoft.com/office/drawing/2015/10/21/chartex" xmlns:cx3="http://schemas.microsoft.com/office/drawing/2016/5/9/chartex" xmlns:cx4="http://schemas.microsoft.com/office/drawing/2016/5/10/chartex" xmlns:cx5="http://schemas.microsoft.com/office/drawing/2016/5/11/chartex" xmlns:cx6="http://schemas.microsoft.com/office/drawing/2016/5/12/chartex" xmlns:cx7="http://schemas.microsoft.com/office/drawing/2016/5/13/chartex" xmlns:cx8="http://schemas.microsoft.com/office/drawing/2016/5/14/chartex" xmlns:mc="http://schemas.openxmlformats.org/markup-compatibility/2006" xmlns:aink="http://schemas.microsoft.com/office/drawing/2016/ink" xmlns:am3d="http://schemas.microsoft.com/office/drawing/2017/model3d" xmlns:o="urn:schemas-microsoft-com:office:office" xmlns:r="http://schemas.openxmlformats.org/officeDocument/2006/relationships" xmlns:m="http://schemas.openxmlformats.org/officeDocument/2006/math" xmlns:v="urn:schemas-microsoft-com:vml" xmlns:wp14="http://schemas.microsoft.com/office/word/2010/wordprocessingDrawing" xmlns:wp="http://schemas.openxmlformats.org/drawingml/2006/wordprocessingDrawing" xmlns:w10="urn:schemas-microsoft-com:office:word" xmlns:w="http://schemas.openxmlformats.org/wordprocessingml/2006/main" xmlns:w14="http://schemas.microsoft.com/office/word/2010/wordml" xmlns:w15="http://schemas.microsoft.com/office/word/2012/wordml" xmlns:w16cid="http://schemas.microsoft.com/office/word/2016/wordml/cid" xmlns:w16se="http://schemas.microsoft.com/office/word/2015/wordml/symex" xmlns:wpg="http://schemas.microsoft.com/office/word/2010/wordprocessingGroup" xmlns:wpi="http://schemas.microsoft.com/office/word/2010/wordprocessingInk" xmlns:wne="http://schemas.microsoft.com/office/word/2006/wordml" xmlns:wps="http://schemas.microsoft.com/office/word/2010/wordprocessingShape" mc:Ignorable="w14 w15 w16se w16cid wp14">
+  <w15:commentEx w15:paraId="118F3D0A" w15:done="0"/>
+  <w15:commentEx w15:paraId="0F032298" w15:done="0"/>
+</w15:commentsEx>
+</file>
+
+<file path=word/commentsIds.xml><?xml version="1.0" encoding="utf-8"?>
+<w16cid:commentsIds xmlns:wpc="http://schemas.microsoft.com/office/word/2010/wordprocessingCanvas" xmlns:cx="http://schemas.microsoft.com/office/drawing/2014/chartex" xmlns:cx1="http://schemas.microsoft.com/office/drawing/2015/9/8/chartex" xmlns:cx2="http://schemas.microsoft.com/office/drawing/2015/10/21/chartex" xmlns:cx3="http://schemas.microsoft.com/office/drawing/2016/5/9/chartex" xmlns:cx4="http://schemas.microsoft.com/office/drawing/2016/5/10/chartex" xmlns:cx5="http://schemas.microsoft.com/office/drawing/2016/5/11/chartex" xmlns:cx6="http://schemas.microsoft.com/office/drawing/2016/5/12/chartex" xmlns:cx7="http://schemas.microsoft.com/office/drawing/2016/5/13/chartex" xmlns:cx8="http://schemas.microsoft.com/office/drawing/2016/5/14/chartex" xmlns:mc="http://schemas.openxmlformats.org/markup-compatibility/2006" xmlns:aink="http://schemas.microsoft.com/office/drawing/2016/ink" xmlns:am3d="http://schemas.microsoft.com/office/drawing/2017/model3d" xmlns:o="urn:schemas-microsoft-com:office:office" xmlns:r="http://schemas.openxmlformats.org/officeDocument/2006/relationships" xmlns:m="http://schemas.openxmlformats.org/officeDocument/2006/math" xmlns:v="urn:schemas-microsoft-com:vml" xmlns:wp14="http://schemas.microsoft.com/office/word/2010/wordprocessingDrawing" xmlns:wp="http://schemas.openxmlformats.org/drawingml/2006/wordprocessingDrawing" xmlns:w10="urn:schemas-microsoft-com:office:word" xmlns:w="http://schemas.openxmlformats.org/wordprocessingml/2006/main" xmlns:w14="http://schemas.microsoft.com/office/word/2010/wordml" xmlns:w15="http://schemas.microsoft.com/office/word/2012/wordml" xmlns:w16cid="http://schemas.microsoft.com/office/word/2016/wordml/cid" xmlns:w16se="http://schemas.microsoft.com/office/word/2015/wordml/symex" xmlns:wpg="http://schemas.microsoft.com/office/word/2010/wordprocessingGroup" xmlns:wpi="http://schemas.microsoft.com/office/word/2010/wordprocessingInk" xmlns:wne="http://schemas.microsoft.com/office/word/2006/wordml" xmlns:wps="http://schemas.microsoft.com/office/word/2010/wordprocessingShape" mc:Ignorable="w14 w15 w16se w16cid wp14">
+  <w16cid:commentId w16cid:paraId="118F3D0A" w16cid:durableId="21DA7CB2"/>
+  <w16cid:commentId w16cid:paraId="0F032298" w16cid:durableId="21DA7D8F"/>
+</w16cid:commentsIds>
 </file>
 
 <file path=word/endnotes.xml><?xml version="1.0" encoding="utf-8"?>
@@ -445,6 +613,14 @@
 </w:footnotes>
 </file>
 
+<file path=word/people.xml><?xml version="1.0" encoding="utf-8"?>
+<w15:people xmlns:wpc="http://schemas.microsoft.com/office/word/2010/wordprocessingCanvas" xmlns:cx="http://schemas.microsoft.com/office/drawing/2014/chartex" xmlns:cx1="http://schemas.microsoft.com/office/drawing/2015/9/8/chartex" xmlns:cx2="http://schemas.microsoft.com/office/drawing/2015/10/21/chartex" xmlns:cx3="http://schemas.microsoft.com/office/drawing/2016/5/9/chartex" xmlns:cx4="http://schemas.microsoft.com/office/drawing/2016/5/10/chartex" xmlns:cx5="http://schemas.microsoft.com/office/drawing/2016/5/11/chartex" xmlns:cx6="http://schemas.microsoft.com/office/drawing/2016/5/12/chartex" xmlns:cx7="http://schemas.microsoft.com/office/drawing/2016/5/13/chartex" xmlns:cx8="http://schemas.microsoft.com/office/drawing/2016/5/14/chartex" xmlns:mc="http://schemas.openxmlformats.org/markup-compatibility/2006" xmlns:aink="http://schemas.microsoft.com/office/drawing/2016/ink" xmlns:am3d="http://schemas.microsoft.com/office/drawing/2017/model3d" xmlns:o="urn:schemas-microsoft-com:office:office" xmlns:r="http://schemas.openxmlformats.org/officeDocument/2006/relationships" xmlns:m="http://schemas.openxmlformats.org/officeDocument/2006/math" xmlns:v="urn:schemas-microsoft-com:vml" xmlns:wp14="http://schemas.microsoft.com/office/word/2010/wordprocessingDrawing" xmlns:wp="http://schemas.openxmlformats.org/drawingml/2006/wordprocessingDrawing" xmlns:w10="urn:schemas-microsoft-com:office:word" xmlns:w="http://schemas.openxmlformats.org/wordprocessingml/2006/main" xmlns:w14="http://schemas.microsoft.com/office/word/2010/wordml" xmlns:w15="http://schemas.microsoft.com/office/word/2012/wordml" xmlns:w16cid="http://schemas.microsoft.com/office/word/2016/wordml/cid" xmlns:w16se="http://schemas.microsoft.com/office/word/2015/wordml/symex" xmlns:wpg="http://schemas.microsoft.com/office/word/2010/wordprocessingGroup" xmlns:wpi="http://schemas.microsoft.com/office/word/2010/wordprocessingInk" xmlns:wne="http://schemas.microsoft.com/office/word/2006/wordml" xmlns:wps="http://schemas.microsoft.com/office/word/2010/wordprocessingShape" mc:Ignorable="w14 w15 w16se w16cid wp14">
+  <w15:person w15:author="Steph">
+    <w15:presenceInfo w15:providerId="None" w15:userId="Steph"/>
+  </w15:person>
+</w15:people>
+</file>
+
 <file path=word/styles.xml><?xml version="1.0" encoding="utf-8"?>
 <w:styles xmlns:mc="http://schemas.openxmlformats.org/markup-compatibility/2006" xmlns:r="http://schemas.openxmlformats.org/officeDocument/2006/relationships" xmlns:w="http://schemas.openxmlformats.org/wordprocessingml/2006/main" xmlns:w14="http://schemas.microsoft.com/office/word/2010/wordml" xmlns:w15="http://schemas.microsoft.com/office/word/2012/wordml" xmlns:w16cid="http://schemas.microsoft.com/office/word/2016/wordml/cid" xmlns:w16se="http://schemas.microsoft.com/office/word/2015/wordml/symex" mc:Ignorable="w14 w15 w16se w16cid">
   <w:docDefaults>
@@ -458,7 +634,7 @@
     </w:rPrDefault>
     <w:pPrDefault/>
   </w:docDefaults>
-  <w:latentStyles w:defLockedState="0" w:defUIPriority="99" w:defSemiHidden="0" w:defUnhideWhenUsed="0" w:defQFormat="0" w:count="375">
+  <w:latentStyles w:defLockedState="0" w:defUIPriority="99" w:defSemiHidden="0" w:defUnhideWhenUsed="0" w:defQFormat="0" w:count="377">
     <w:lsdException w:name="Normal" w:uiPriority="0" w:qFormat="1"/>
     <w:lsdException w:name="heading 1" w:uiPriority="9" w:qFormat="1"/>
     <w:lsdException w:name="heading 2" w:semiHidden="1" w:uiPriority="9" w:unhideWhenUsed="1" w:qFormat="1"/>
@@ -564,7 +740,6 @@
     <w:lsdException w:name="HTML Sample" w:semiHidden="1" w:unhideWhenUsed="1"/>
     <w:lsdException w:name="HTML Typewriter" w:semiHidden="1" w:unhideWhenUsed="1"/>
     <w:lsdException w:name="HTML Variable" w:semiHidden="1" w:unhideWhenUsed="1"/>
-    <w:lsdException w:name="Normal Table" w:semiHidden="1" w:unhideWhenUsed="1"/>
     <w:lsdException w:name="annotation subject" w:semiHidden="1" w:unhideWhenUsed="1"/>
     <w:lsdException w:name="No List" w:semiHidden="1" w:unhideWhenUsed="1"/>
     <w:lsdException w:name="Outline List 1" w:semiHidden="1" w:unhideWhenUsed="1"/>
@@ -610,11 +785,9 @@
     <w:lsdException w:name="Table Subtle 1" w:semiHidden="1" w:unhideWhenUsed="1"/>
     <w:lsdException w:name="Table Subtle 2" w:semiHidden="1" w:unhideWhenUsed="1"/>
     <w:lsdException w:name="Table Web 1" w:semiHidden="1" w:unhideWhenUsed="1"/>
-    <w:lsdException w:name="Table Web 2" w:semiHidden="1" w:unhideWhenUsed="1"/>
     <w:lsdException w:name="Table Web 3" w:semiHidden="1" w:unhideWhenUsed="1"/>
     <w:lsdException w:name="Balloon Text" w:semiHidden="1" w:unhideWhenUsed="1"/>
     <w:lsdException w:name="Table Grid" w:uiPriority="39"/>
-    <w:lsdException w:name="Table Theme" w:semiHidden="1" w:unhideWhenUsed="1"/>
     <w:lsdException w:name="Placeholder Text" w:semiHidden="1"/>
     <w:lsdException w:name="No Spacing" w:uiPriority="1" w:qFormat="1"/>
     <w:lsdException w:name="Light Shading" w:uiPriority="60"/>
@@ -832,6 +1005,8 @@
     <w:lsdException w:name="List Table 7 Colorful Accent 6" w:uiPriority="52"/>
     <w:lsdException w:name="Mention" w:semiHidden="1" w:unhideWhenUsed="1"/>
     <w:lsdException w:name="Smart Hyperlink" w:semiHidden="1" w:unhideWhenUsed="1"/>
+    <w:lsdException w:name="Smart Link" w:semiHidden="1" w:unhideWhenUsed="1"/>
+    <w:lsdException w:name="Smart Link Error" w:semiHidden="1" w:unhideWhenUsed="1"/>
   </w:latentStyles>
   <w:style w:type="paragraph" w:default="1" w:styleId="Normal">
     <w:name w:val="Normal"/>
@@ -900,6 +1075,98 @@
     <w:semiHidden/>
     <w:unhideWhenUsed/>
     <w:rsid w:val="00F607FC"/>
+  </w:style>
+  <w:style w:type="character" w:styleId="CommentReference">
+    <w:name w:val="annotation reference"/>
+    <w:basedOn w:val="DefaultParagraphFont"/>
+    <w:uiPriority w:val="99"/>
+    <w:semiHidden/>
+    <w:unhideWhenUsed/>
+    <w:rsid w:val="006331D1"/>
+    <w:rPr>
+      <w:sz w:val="16"/>
+      <w:szCs w:val="16"/>
+    </w:rPr>
+  </w:style>
+  <w:style w:type="paragraph" w:styleId="CommentText">
+    <w:name w:val="annotation text"/>
+    <w:basedOn w:val="Normal"/>
+    <w:link w:val="CommentTextChar"/>
+    <w:uiPriority w:val="99"/>
+    <w:semiHidden/>
+    <w:unhideWhenUsed/>
+    <w:rsid w:val="006331D1"/>
+    <w:rPr>
+      <w:sz w:val="20"/>
+      <w:szCs w:val="20"/>
+    </w:rPr>
+  </w:style>
+  <w:style w:type="character" w:customStyle="1" w:styleId="CommentTextChar">
+    <w:name w:val="Comment Text Char"/>
+    <w:basedOn w:val="DefaultParagraphFont"/>
+    <w:link w:val="CommentText"/>
+    <w:uiPriority w:val="99"/>
+    <w:semiHidden/>
+    <w:rsid w:val="006331D1"/>
+    <w:rPr>
+      <w:sz w:val="20"/>
+      <w:szCs w:val="20"/>
+    </w:rPr>
+  </w:style>
+  <w:style w:type="paragraph" w:styleId="CommentSubject">
+    <w:name w:val="annotation subject"/>
+    <w:basedOn w:val="CommentText"/>
+    <w:next w:val="CommentText"/>
+    <w:link w:val="CommentSubjectChar"/>
+    <w:uiPriority w:val="99"/>
+    <w:semiHidden/>
+    <w:unhideWhenUsed/>
+    <w:rsid w:val="006331D1"/>
+    <w:rPr>
+      <w:b/>
+      <w:bCs/>
+    </w:rPr>
+  </w:style>
+  <w:style w:type="character" w:customStyle="1" w:styleId="CommentSubjectChar">
+    <w:name w:val="Comment Subject Char"/>
+    <w:basedOn w:val="CommentTextChar"/>
+    <w:link w:val="CommentSubject"/>
+    <w:uiPriority w:val="99"/>
+    <w:semiHidden/>
+    <w:rsid w:val="006331D1"/>
+    <w:rPr>
+      <w:b/>
+      <w:bCs/>
+      <w:sz w:val="20"/>
+      <w:szCs w:val="20"/>
+    </w:rPr>
+  </w:style>
+  <w:style w:type="paragraph" w:styleId="BalloonText">
+    <w:name w:val="Balloon Text"/>
+    <w:basedOn w:val="Normal"/>
+    <w:link w:val="BalloonTextChar"/>
+    <w:uiPriority w:val="99"/>
+    <w:semiHidden/>
+    <w:unhideWhenUsed/>
+    <w:rsid w:val="006331D1"/>
+    <w:rPr>
+      <w:rFonts w:ascii="Segoe UI" w:hAnsi="Segoe UI" w:cs="Segoe UI"/>
+      <w:sz w:val="18"/>
+      <w:szCs w:val="18"/>
+    </w:rPr>
+  </w:style>
+  <w:style w:type="character" w:customStyle="1" w:styleId="BalloonTextChar">
+    <w:name w:val="Balloon Text Char"/>
+    <w:basedOn w:val="DefaultParagraphFont"/>
+    <w:link w:val="BalloonText"/>
+    <w:uiPriority w:val="99"/>
+    <w:semiHidden/>
+    <w:rsid w:val="006331D1"/>
+    <w:rPr>
+      <w:rFonts w:ascii="Segoe UI" w:hAnsi="Segoe UI" w:cs="Segoe UI"/>
+      <w:sz w:val="18"/>
+      <w:szCs w:val="18"/>
+    </w:rPr>
   </w:style>
 </w:styles>
 </file>

</xml_diff>